<commit_message>
done with dis shiz
</commit_message>
<xml_diff>
--- a/Lab5-Piano/Lab 5 Report.justin.docx
+++ b/Lab5-Piano/Lab 5 Report.justin.docx
@@ -24,16 +24,7 @@
           <w:sz w:val="24"/>
           <w:szCs w:val="24"/>
         </w:rPr>
-        <w:t>OBJECTIVE</w:t>
-      </w:r>
-      <w:r>
-        <w:rPr>
-          <w:rFonts w:ascii="Times New Roman" w:hAnsi="Times New Roman" w:cs="Times New Roman"/>
-          <w:b/>
-          <w:sz w:val="24"/>
-          <w:szCs w:val="24"/>
-        </w:rPr>
-        <w:t>S</w:t>
+        <w:t>OBJECTIVES</w:t>
       </w:r>
     </w:p>
     <w:p>
@@ -52,15 +43,7 @@
           <w:sz w:val="24"/>
           <w:szCs w:val="24"/>
         </w:rPr>
-        <w:t>See the requirements document</w:t>
-      </w:r>
-      <w:r>
-        <w:rPr>
-          <w:rFonts w:ascii="Times New Roman" w:hAnsi="Times New Roman" w:cs="Times New Roman"/>
-          <w:sz w:val="24"/>
-          <w:szCs w:val="24"/>
-        </w:rPr>
-        <w:t xml:space="preserve"> </w:t>
+        <w:t xml:space="preserve">See the requirements document </w:t>
       </w:r>
     </w:p>
     <w:p>
@@ -208,25 +191,7 @@
           <w:sz w:val="24"/>
           <w:szCs w:val="24"/>
         </w:rPr>
-        <w:t>ME</w:t>
-      </w:r>
-      <w:r>
-        <w:rPr>
-          <w:rFonts w:ascii="Times New Roman" w:hAnsi="Times New Roman" w:cs="Times New Roman"/>
-          <w:b/>
-          <w:sz w:val="24"/>
-          <w:szCs w:val="24"/>
-        </w:rPr>
-        <w:t>A</w:t>
-      </w:r>
-      <w:r>
-        <w:rPr>
-          <w:rFonts w:ascii="Times New Roman" w:hAnsi="Times New Roman" w:cs="Times New Roman"/>
-          <w:b/>
-          <w:sz w:val="24"/>
-          <w:szCs w:val="24"/>
-        </w:rPr>
-        <w:t>SUREMENT DATA</w:t>
+        <w:t>MEASUREMENT DATA</w:t>
       </w:r>
     </w:p>
     <w:p>
@@ -299,7 +264,7 @@
           <w:szCs w:val="24"/>
         </w:rPr>
         <w:drawing>
-          <wp:inline distT="0" distB="0" distL="0" distR="0">
+          <wp:inline distT="0" distB="0" distL="0" distR="0" wp14:anchorId="75EFD8FB" wp14:editId="0D6407C1">
             <wp:extent cx="3306470" cy="1861082"/>
             <wp:effectExtent l="0" t="0" r="8255" b="6350"/>
             <wp:docPr id="5" name="Picture 5" descr="IMG_20161011_124838738"/>
@@ -366,29 +331,30 @@
           <w:sz w:val="24"/>
           <w:szCs w:val="24"/>
         </w:rPr>
-        <w:t xml:space="preserve">Figure 1: </w:t>
-      </w:r>
-      <w:r>
+        <w:t>Figure 1: Experimental measurement of the DAC output for 8 different digital inputs.</w:t>
+      </w:r>
+    </w:p>
+    <w:p>
+      <w:pPr>
+        <w:pStyle w:val="ListParagraph"/>
+        <w:spacing w:after="0" w:line="240" w:lineRule="auto"/>
         <w:rPr>
           <w:rFonts w:ascii="Times New Roman" w:hAnsi="Times New Roman" w:cs="Times New Roman"/>
           <w:i/>
           <w:sz w:val="24"/>
           <w:szCs w:val="24"/>
         </w:rPr>
-        <w:t>Experimental measurement of the DAC output for 8 different digital inputs.</w:t>
-      </w:r>
-    </w:p>
-    <w:p>
-      <w:pPr>
-        <w:pStyle w:val="ListParagraph"/>
-        <w:spacing w:after="0" w:line="240" w:lineRule="auto"/>
+      </w:pPr>
+      <w:r>
         <w:rPr>
           <w:rFonts w:ascii="Times New Roman" w:hAnsi="Times New Roman" w:cs="Times New Roman"/>
           <w:i/>
           <w:sz w:val="24"/>
           <w:szCs w:val="24"/>
         </w:rPr>
-      </w:pPr>
+        <w:tab/>
+        <w:t xml:space="preserve">    Our DAC’s </w:t>
+      </w:r>
       <w:r>
         <w:rPr>
           <w:rFonts w:ascii="Times New Roman" w:hAnsi="Times New Roman" w:cs="Times New Roman"/>
@@ -396,142 +362,45 @@
           <w:sz w:val="24"/>
           <w:szCs w:val="24"/>
         </w:rPr>
+        <w:t xml:space="preserve">actual output range is ~3 Volts. </w:t>
+      </w:r>
+      <w:r>
+        <w:rPr>
+          <w:rFonts w:ascii="Times New Roman" w:hAnsi="Times New Roman" w:cs="Times New Roman"/>
+          <w:i/>
+          <w:sz w:val="24"/>
+          <w:szCs w:val="24"/>
+        </w:rPr>
+        <w:t xml:space="preserve">Our DAC </w:t>
+      </w:r>
+      <w:r>
+        <w:rPr>
+          <w:rFonts w:ascii="Times New Roman" w:hAnsi="Times New Roman" w:cs="Times New Roman"/>
+          <w:i/>
+          <w:sz w:val="24"/>
+          <w:szCs w:val="24"/>
+        </w:rPr>
+        <w:t xml:space="preserve">seemed to output less </w:t>
+      </w:r>
+      <w:r>
+        <w:rPr>
+          <w:rFonts w:ascii="Times New Roman" w:hAnsi="Times New Roman" w:cs="Times New Roman"/>
+          <w:i/>
+          <w:sz w:val="24"/>
+          <w:szCs w:val="24"/>
+        </w:rPr>
         <w:tab/>
-        <w:t xml:space="preserve">    Our DAC’s actual output range is ~3 Volts (which makes sense because our  </w:t>
-      </w:r>
-    </w:p>
-    <w:p>
-      <w:pPr>
-        <w:pStyle w:val="ListParagraph"/>
-        <w:spacing w:after="0" w:line="240" w:lineRule="auto"/>
-        <w:ind w:left="1440"/>
+      </w:r>
+      <w:r>
         <w:rPr>
           <w:rFonts w:ascii="Times New Roman" w:hAnsi="Times New Roman" w:cs="Times New Roman"/>
           <w:i/>
           <w:sz w:val="24"/>
           <w:szCs w:val="24"/>
         </w:rPr>
-      </w:pPr>
-      <w:r>
-        <w:rPr>
-          <w:rFonts w:ascii="Times New Roman" w:hAnsi="Times New Roman" w:cs="Times New Roman"/>
-          <w:i/>
-          <w:sz w:val="24"/>
-          <w:szCs w:val="24"/>
-        </w:rPr>
-        <w:t xml:space="preserve">    </w:t>
-      </w:r>
-      <w:proofErr w:type="spellStart"/>
-      <w:proofErr w:type="gramStart"/>
-      <w:r>
-        <w:rPr>
-          <w:rFonts w:ascii="Times New Roman" w:hAnsi="Times New Roman" w:cs="Times New Roman"/>
-          <w:i/>
-          <w:sz w:val="24"/>
-          <w:szCs w:val="24"/>
-        </w:rPr>
-        <w:t>V</w:t>
-      </w:r>
-      <w:r>
-        <w:rPr>
-          <w:rFonts w:ascii="Times New Roman" w:hAnsi="Times New Roman" w:cs="Times New Roman"/>
-          <w:i/>
-          <w:szCs w:val="24"/>
-        </w:rPr>
-        <w:t>ref</w:t>
-      </w:r>
-      <w:proofErr w:type="spellEnd"/>
-      <w:r>
-        <w:rPr>
-          <w:rFonts w:ascii="Times New Roman" w:hAnsi="Times New Roman" w:cs="Times New Roman"/>
-          <w:i/>
-          <w:sz w:val="20"/>
-          <w:szCs w:val="24"/>
-        </w:rPr>
-        <w:t xml:space="preserve">  </w:t>
-      </w:r>
-      <w:r>
-        <w:rPr>
-          <w:rFonts w:ascii="Times New Roman" w:hAnsi="Times New Roman" w:cs="Times New Roman"/>
-          <w:i/>
-          <w:sz w:val="24"/>
-          <w:szCs w:val="24"/>
-        </w:rPr>
-        <w:t>was</w:t>
-      </w:r>
-      <w:proofErr w:type="gramEnd"/>
-      <w:r>
-        <w:rPr>
-          <w:rFonts w:ascii="Times New Roman" w:hAnsi="Times New Roman" w:cs="Times New Roman"/>
-          <w:i/>
-          <w:sz w:val="24"/>
-          <w:szCs w:val="24"/>
-        </w:rPr>
-        <w:t xml:space="preserve"> 1.5 Volts. Our DAC </w:t>
-      </w:r>
-      <w:r>
-        <w:rPr>
-          <w:rFonts w:ascii="Times New Roman" w:hAnsi="Times New Roman" w:cs="Times New Roman"/>
-          <w:i/>
-          <w:sz w:val="24"/>
-          <w:szCs w:val="24"/>
-        </w:rPr>
-        <w:t xml:space="preserve">seemed to output less voltage than expected for    </w:t>
-      </w:r>
-    </w:p>
-    <w:p>
-      <w:pPr>
-        <w:pStyle w:val="ListParagraph"/>
-        <w:spacing w:after="0" w:line="240" w:lineRule="auto"/>
-        <w:ind w:left="1440"/>
-        <w:rPr>
-          <w:rFonts w:ascii="Times New Roman" w:hAnsi="Times New Roman" w:cs="Times New Roman"/>
-          <w:i/>
-          <w:sz w:val="24"/>
-          <w:szCs w:val="24"/>
-        </w:rPr>
-      </w:pPr>
-      <w:r>
-        <w:rPr>
-          <w:rFonts w:ascii="Times New Roman" w:hAnsi="Times New Roman" w:cs="Times New Roman"/>
-          <w:i/>
-          <w:sz w:val="24"/>
-          <w:szCs w:val="24"/>
-        </w:rPr>
-        <w:t xml:space="preserve">    </w:t>
-      </w:r>
-      <w:proofErr w:type="gramStart"/>
-      <w:r>
-        <w:rPr>
-          <w:rFonts w:ascii="Times New Roman" w:hAnsi="Times New Roman" w:cs="Times New Roman"/>
-          <w:i/>
-          <w:sz w:val="24"/>
-          <w:szCs w:val="24"/>
-        </w:rPr>
-        <w:t>most</w:t>
-      </w:r>
-      <w:proofErr w:type="gramEnd"/>
-      <w:r>
-        <w:rPr>
-          <w:rFonts w:ascii="Times New Roman" w:hAnsi="Times New Roman" w:cs="Times New Roman"/>
-          <w:i/>
-          <w:sz w:val="24"/>
-          <w:szCs w:val="24"/>
-        </w:rPr>
-        <w:t xml:space="preserve"> of the tested values.</w:t>
-      </w:r>
-    </w:p>
-    <w:p>
-      <w:pPr>
-        <w:pStyle w:val="ListParagraph"/>
-        <w:spacing w:after="0" w:line="240" w:lineRule="auto"/>
-        <w:ind w:left="1440"/>
-        <w:rPr>
-          <w:rFonts w:ascii="Times New Roman" w:hAnsi="Times New Roman" w:cs="Times New Roman"/>
-          <w:i/>
-          <w:szCs w:val="24"/>
-        </w:rPr>
-      </w:pPr>
+        <w:tab/>
+        <w:t xml:space="preserve">    voltage than expected for most of the tested values.</w:t>
+      </w:r>
     </w:p>
     <w:tbl>
       <w:tblPr>
@@ -2861,32 +2730,15 @@
           <w:sz w:val="24"/>
           <w:szCs w:val="24"/>
         </w:rPr>
-        <w:t xml:space="preserve">Resolution: </w:t>
-      </w:r>
-      <w:r>
-        <w:rPr>
-          <w:rFonts w:ascii="Times New Roman" w:hAnsi="Times New Roman" w:cs="Times New Roman"/>
-          <w:b/>
-          <w:sz w:val="24"/>
-          <w:szCs w:val="24"/>
-        </w:rPr>
-        <w:t>(</w:t>
-      </w:r>
-      <w:r>
-        <w:rPr>
-          <w:rFonts w:ascii="Times New Roman" w:hAnsi="Times New Roman" w:cs="Times New Roman"/>
-          <w:sz w:val="24"/>
-          <w:szCs w:val="24"/>
-        </w:rPr>
-        <w:t xml:space="preserve">range / precision) = </w:t>
-      </w:r>
-      <w:r>
-        <w:rPr>
-          <w:rFonts w:ascii="Times New Roman" w:hAnsi="Times New Roman" w:cs="Times New Roman"/>
-          <w:sz w:val="24"/>
-          <w:szCs w:val="24"/>
-        </w:rPr>
-        <w:t>0.81mV</w:t>
+        <w:t>Resolution: (</w:t>
+      </w:r>
+      <w:r>
+        <w:rPr>
+          <w:rFonts w:ascii="Times New Roman" w:hAnsi="Times New Roman" w:cs="Times New Roman"/>
+          <w:sz w:val="24"/>
+          <w:szCs w:val="24"/>
+        </w:rPr>
+        <w:t>range / precision) = 0.81mV</w:t>
       </w:r>
     </w:p>
     <w:p>
@@ -3079,6 +2931,72 @@
     </w:p>
     <w:p>
       <w:pPr>
+        <w:pStyle w:val="ListParagraph"/>
+        <w:spacing w:after="0" w:line="240" w:lineRule="auto"/>
+        <w:rPr>
+          <w:rFonts w:ascii="Times New Roman" w:hAnsi="Times New Roman" w:cs="Times New Roman"/>
+          <w:sz w:val="24"/>
+          <w:szCs w:val="24"/>
+        </w:rPr>
+      </w:pPr>
+    </w:p>
+    <w:p>
+      <w:pPr>
+        <w:pStyle w:val="ListParagraph"/>
+        <w:spacing w:after="0" w:line="240" w:lineRule="auto"/>
+        <w:rPr>
+          <w:rFonts w:ascii="Times New Roman" w:hAnsi="Times New Roman" w:cs="Times New Roman"/>
+          <w:sz w:val="24"/>
+          <w:szCs w:val="24"/>
+        </w:rPr>
+      </w:pPr>
+    </w:p>
+    <w:p>
+      <w:pPr>
+        <w:pStyle w:val="ListParagraph"/>
+        <w:spacing w:after="0" w:line="240" w:lineRule="auto"/>
+        <w:rPr>
+          <w:rFonts w:ascii="Times New Roman" w:hAnsi="Times New Roman" w:cs="Times New Roman"/>
+          <w:sz w:val="24"/>
+          <w:szCs w:val="24"/>
+        </w:rPr>
+      </w:pPr>
+    </w:p>
+    <w:p>
+      <w:pPr>
+        <w:pStyle w:val="ListParagraph"/>
+        <w:spacing w:after="0" w:line="240" w:lineRule="auto"/>
+        <w:rPr>
+          <w:rFonts w:ascii="Times New Roman" w:hAnsi="Times New Roman" w:cs="Times New Roman"/>
+          <w:sz w:val="24"/>
+          <w:szCs w:val="24"/>
+        </w:rPr>
+      </w:pPr>
+    </w:p>
+    <w:p>
+      <w:pPr>
+        <w:pStyle w:val="ListParagraph"/>
+        <w:spacing w:after="0" w:line="240" w:lineRule="auto"/>
+        <w:rPr>
+          <w:rFonts w:ascii="Times New Roman" w:hAnsi="Times New Roman" w:cs="Times New Roman"/>
+          <w:sz w:val="24"/>
+          <w:szCs w:val="24"/>
+        </w:rPr>
+      </w:pPr>
+    </w:p>
+    <w:p>
+      <w:pPr>
+        <w:pStyle w:val="ListParagraph"/>
+        <w:spacing w:after="0" w:line="240" w:lineRule="auto"/>
+        <w:rPr>
+          <w:rFonts w:ascii="Times New Roman" w:hAnsi="Times New Roman" w:cs="Times New Roman"/>
+          <w:sz w:val="24"/>
+          <w:szCs w:val="24"/>
+        </w:rPr>
+      </w:pPr>
+    </w:p>
+    <w:p>
+      <w:pPr>
         <w:pStyle w:val="BodyText"/>
         <w:ind w:firstLine="720"/>
         <w:rPr>
@@ -3095,6 +3013,7 @@
           <w:sz w:val="24"/>
           <w:szCs w:val="24"/>
         </w:rPr>
+        <w:lastRenderedPageBreak/>
         <w:t>4.2</w:t>
       </w:r>
       <w:r>
@@ -3114,6 +3033,305 @@
         <w:ind w:firstLine="720"/>
         <w:rPr>
           <w:rFonts w:ascii="Times New Roman" w:hAnsi="Times New Roman"/>
+          <w:b/>
+          <w:noProof/>
+          <w:sz w:val="24"/>
+          <w:szCs w:val="24"/>
+        </w:rPr>
+      </w:pPr>
+      <w:r>
+        <w:rPr>
+          <w:rFonts w:ascii="Times New Roman" w:hAnsi="Times New Roman"/>
+          <w:b/>
+          <w:noProof/>
+          <w:sz w:val="24"/>
+          <w:szCs w:val="24"/>
+        </w:rPr>
+        <w:drawing>
+          <wp:inline distT="0" distB="0" distL="0" distR="0">
+            <wp:extent cx="3306445" cy="1851025"/>
+            <wp:effectExtent l="0" t="0" r="8255" b="0"/>
+            <wp:docPr id="8" name="Picture 8" descr="IMG_20161010_114718111"/>
+            <wp:cNvGraphicFramePr>
+              <a:graphicFrameLocks xmlns:a="http://schemas.openxmlformats.org/drawingml/2006/main" noChangeAspect="1"/>
+            </wp:cNvGraphicFramePr>
+            <a:graphic xmlns:a="http://schemas.openxmlformats.org/drawingml/2006/main">
+              <a:graphicData uri="http://schemas.openxmlformats.org/drawingml/2006/picture">
+                <pic:pic xmlns:pic="http://schemas.openxmlformats.org/drawingml/2006/picture">
+                  <pic:nvPicPr>
+                    <pic:cNvPr id="0" name="Picture 3" descr="IMG_20161010_114718111"/>
+                    <pic:cNvPicPr>
+                      <a:picLocks noChangeAspect="1" noChangeArrowheads="1"/>
+                    </pic:cNvPicPr>
+                  </pic:nvPicPr>
+                  <pic:blipFill>
+                    <a:blip r:embed="rId8" cstate="print">
+                      <a:extLst>
+                        <a:ext uri="{28A0092B-C50C-407E-A947-70E740481C1C}">
+                          <a14:useLocalDpi xmlns:a14="http://schemas.microsoft.com/office/drawing/2010/main" val="0"/>
+                        </a:ext>
+                      </a:extLst>
+                    </a:blip>
+                    <a:srcRect/>
+                    <a:stretch>
+                      <a:fillRect/>
+                    </a:stretch>
+                  </pic:blipFill>
+                  <pic:spPr bwMode="auto">
+                    <a:xfrm>
+                      <a:off x="0" y="0"/>
+                      <a:ext cx="3306445" cy="1851025"/>
+                    </a:xfrm>
+                    <a:prstGeom prst="rect">
+                      <a:avLst/>
+                    </a:prstGeom>
+                    <a:noFill/>
+                    <a:ln>
+                      <a:noFill/>
+                    </a:ln>
+                  </pic:spPr>
+                </pic:pic>
+              </a:graphicData>
+            </a:graphic>
+          </wp:inline>
+        </w:drawing>
+      </w:r>
+    </w:p>
+    <w:p>
+      <w:pPr>
+        <w:pStyle w:val="BodyText"/>
+        <w:ind w:firstLine="720"/>
+        <w:rPr>
+          <w:rFonts w:ascii="Times New Roman" w:hAnsi="Times New Roman"/>
+          <w:i/>
+          <w:noProof/>
+          <w:sz w:val="24"/>
+          <w:szCs w:val="24"/>
+        </w:rPr>
+      </w:pPr>
+      <w:r>
+        <w:rPr>
+          <w:rFonts w:ascii="Times New Roman" w:hAnsi="Times New Roman"/>
+          <w:i/>
+          <w:noProof/>
+          <w:sz w:val="24"/>
+          <w:szCs w:val="24"/>
+        </w:rPr>
+        <w:t xml:space="preserve">Figure 2: </w:t>
+      </w:r>
+      <w:r>
+        <w:rPr>
+          <w:rFonts w:ascii="Times New Roman" w:hAnsi="Times New Roman"/>
+          <w:i/>
+          <w:noProof/>
+          <w:sz w:val="24"/>
+          <w:szCs w:val="24"/>
+        </w:rPr>
+        <w:t>Time domain of a sine wave at 51.5 Hz</w:t>
+      </w:r>
+    </w:p>
+    <w:p>
+      <w:pPr>
+        <w:pStyle w:val="BodyText"/>
+        <w:ind w:firstLine="720"/>
+        <w:rPr>
+          <w:rFonts w:ascii="Times New Roman" w:hAnsi="Times New Roman"/>
+          <w:b/>
+          <w:i/>
+          <w:noProof/>
+          <w:sz w:val="24"/>
+          <w:szCs w:val="24"/>
+        </w:rPr>
+      </w:pPr>
+    </w:p>
+    <w:p>
+      <w:pPr>
+        <w:pStyle w:val="BodyText"/>
+        <w:ind w:firstLine="720"/>
+        <w:rPr>
+          <w:rFonts w:ascii="Times New Roman" w:hAnsi="Times New Roman"/>
+          <w:sz w:val="24"/>
+          <w:szCs w:val="24"/>
+        </w:rPr>
+      </w:pPr>
+      <w:r>
+        <w:rPr>
+          <w:rFonts w:ascii="Times New Roman" w:hAnsi="Times New Roman"/>
+          <w:b/>
+          <w:noProof/>
+          <w:sz w:val="24"/>
+          <w:szCs w:val="24"/>
+        </w:rPr>
+        <w:drawing>
+          <wp:inline distT="0" distB="0" distL="0" distR="0" wp14:anchorId="518A2040" wp14:editId="3B040660">
+            <wp:extent cx="3314097" cy="1865376"/>
+            <wp:effectExtent l="19050" t="0" r="603" b="0"/>
+            <wp:docPr id="10" name="Picture 3" descr="C:\Users\T\AppData\Local\Microsoft\Windows\INetCache\Content.Word\IMG_20161010_120059615.jpg"/>
+            <wp:cNvGraphicFramePr>
+              <a:graphicFrameLocks xmlns:a="http://schemas.openxmlformats.org/drawingml/2006/main" noChangeAspect="1"/>
+            </wp:cNvGraphicFramePr>
+            <a:graphic xmlns:a="http://schemas.openxmlformats.org/drawingml/2006/main">
+              <a:graphicData uri="http://schemas.openxmlformats.org/drawingml/2006/picture">
+                <pic:pic xmlns:pic="http://schemas.openxmlformats.org/drawingml/2006/picture">
+                  <pic:nvPicPr>
+                    <pic:cNvPr id="0" name="Picture 3" descr="C:\Users\T\AppData\Local\Microsoft\Windows\INetCache\Content.Word\IMG_20161010_120059615.jpg"/>
+                    <pic:cNvPicPr>
+                      <a:picLocks noChangeAspect="1" noChangeArrowheads="1"/>
+                    </pic:cNvPicPr>
+                  </pic:nvPicPr>
+                  <pic:blipFill>
+                    <a:blip r:embed="rId9" cstate="print"/>
+                    <a:srcRect/>
+                    <a:stretch>
+                      <a:fillRect/>
+                    </a:stretch>
+                  </pic:blipFill>
+                  <pic:spPr bwMode="auto">
+                    <a:xfrm>
+                      <a:off x="0" y="0"/>
+                      <a:ext cx="3314097" cy="1865376"/>
+                    </a:xfrm>
+                    <a:prstGeom prst="rect">
+                      <a:avLst/>
+                    </a:prstGeom>
+                    <a:noFill/>
+                    <a:ln w="9525">
+                      <a:noFill/>
+                      <a:miter lim="800000"/>
+                      <a:headEnd/>
+                      <a:tailEnd/>
+                    </a:ln>
+                  </pic:spPr>
+                </pic:pic>
+              </a:graphicData>
+            </a:graphic>
+          </wp:inline>
+        </w:drawing>
+      </w:r>
+    </w:p>
+    <w:p>
+      <w:pPr>
+        <w:pStyle w:val="BodyText"/>
+        <w:ind w:firstLine="720"/>
+        <w:rPr>
+          <w:rFonts w:ascii="Times New Roman" w:hAnsi="Times New Roman"/>
+          <w:i/>
+          <w:sz w:val="24"/>
+          <w:szCs w:val="24"/>
+        </w:rPr>
+      </w:pPr>
+      <w:r>
+        <w:rPr>
+          <w:rFonts w:ascii="Times New Roman" w:hAnsi="Times New Roman"/>
+          <w:i/>
+          <w:sz w:val="24"/>
+          <w:szCs w:val="24"/>
+        </w:rPr>
+        <w:t>Figure 3: Frequency domain of the same sine wave</w:t>
+      </w:r>
+    </w:p>
+    <w:p>
+      <w:pPr>
+        <w:pStyle w:val="BodyText"/>
+        <w:ind w:firstLine="720"/>
+        <w:rPr>
+          <w:rFonts w:ascii="Times New Roman" w:hAnsi="Times New Roman"/>
+          <w:i/>
+          <w:sz w:val="24"/>
+          <w:szCs w:val="24"/>
+        </w:rPr>
+      </w:pPr>
+    </w:p>
+    <w:p>
+      <w:pPr>
+        <w:pStyle w:val="BodyText"/>
+        <w:ind w:firstLine="720"/>
+        <w:rPr>
+          <w:rFonts w:ascii="Times New Roman" w:hAnsi="Times New Roman"/>
+          <w:sz w:val="24"/>
+          <w:szCs w:val="24"/>
+        </w:rPr>
+      </w:pPr>
+      <w:r>
+        <w:rPr>
+          <w:rFonts w:ascii="Times New Roman" w:hAnsi="Times New Roman"/>
+          <w:b/>
+          <w:sz w:val="24"/>
+          <w:szCs w:val="24"/>
+        </w:rPr>
+        <w:t>Signal</w:t>
+      </w:r>
+      <w:r>
+        <w:rPr>
+          <w:rFonts w:ascii="Times New Roman" w:hAnsi="Times New Roman"/>
+          <w:sz w:val="24"/>
+          <w:szCs w:val="24"/>
+        </w:rPr>
+        <w:t>: 5.05dB</w:t>
+      </w:r>
+    </w:p>
+    <w:p>
+      <w:pPr>
+        <w:pStyle w:val="BodyText"/>
+        <w:ind w:firstLine="720"/>
+        <w:rPr>
+          <w:rFonts w:ascii="Times New Roman" w:hAnsi="Times New Roman"/>
+          <w:sz w:val="24"/>
+          <w:szCs w:val="24"/>
+        </w:rPr>
+      </w:pPr>
+      <w:r>
+        <w:rPr>
+          <w:rFonts w:ascii="Times New Roman" w:hAnsi="Times New Roman"/>
+          <w:b/>
+          <w:sz w:val="24"/>
+          <w:szCs w:val="24"/>
+        </w:rPr>
+        <w:t>Noise</w:t>
+      </w:r>
+      <w:r>
+        <w:rPr>
+          <w:rFonts w:ascii="Times New Roman" w:hAnsi="Times New Roman"/>
+          <w:sz w:val="24"/>
+          <w:szCs w:val="24"/>
+        </w:rPr>
+        <w:t>: -24.5dB</w:t>
+      </w:r>
+    </w:p>
+    <w:p>
+      <w:pPr>
+        <w:pStyle w:val="BodyText"/>
+        <w:ind w:firstLine="720"/>
+        <w:rPr>
+          <w:rFonts w:ascii="Times New Roman" w:hAnsi="Times New Roman"/>
+          <w:sz w:val="24"/>
+          <w:szCs w:val="24"/>
+        </w:rPr>
+      </w:pPr>
+      <w:r>
+        <w:rPr>
+          <w:rFonts w:ascii="Times New Roman" w:hAnsi="Times New Roman"/>
+          <w:b/>
+          <w:sz w:val="24"/>
+          <w:szCs w:val="24"/>
+        </w:rPr>
+        <w:t>SNR</w:t>
+      </w:r>
+      <w:r>
+        <w:rPr>
+          <w:rFonts w:ascii="Times New Roman" w:hAnsi="Times New Roman"/>
+          <w:sz w:val="24"/>
+          <w:szCs w:val="24"/>
+        </w:rPr>
+        <w:t>: 27.55dB</w:t>
+      </w:r>
+    </w:p>
+    <w:p>
+      <w:pPr>
+        <w:pStyle w:val="BodyText"/>
+        <w:ind w:firstLine="720"/>
+        <w:rPr>
+          <w:rFonts w:ascii="Times New Roman" w:hAnsi="Times New Roman"/>
           <w:sz w:val="24"/>
           <w:szCs w:val="24"/>
         </w:rPr>
@@ -3123,19 +3341,72 @@
       <w:pPr>
         <w:pStyle w:val="ListParagraph"/>
         <w:rPr>
-          <w:rFonts w:ascii="Times New Roman" w:hAnsi="Times New Roman"/>
-          <w:b/>
-          <w:sz w:val="24"/>
-          <w:szCs w:val="24"/>
-        </w:rPr>
-      </w:pPr>
-      <w:r>
-        <w:rPr>
-          <w:rFonts w:ascii="Times New Roman" w:hAnsi="Times New Roman" w:cs="Times New Roman"/>
-          <w:b/>
-          <w:sz w:val="24"/>
-          <w:szCs w:val="24"/>
-        </w:rPr>
+          <w:rFonts w:ascii="Times New Roman" w:hAnsi="Times New Roman" w:cs="Times New Roman"/>
+          <w:b/>
+          <w:sz w:val="24"/>
+          <w:szCs w:val="24"/>
+        </w:rPr>
+      </w:pPr>
+    </w:p>
+    <w:p>
+      <w:pPr>
+        <w:pStyle w:val="ListParagraph"/>
+        <w:rPr>
+          <w:rFonts w:ascii="Times New Roman" w:hAnsi="Times New Roman" w:cs="Times New Roman"/>
+          <w:b/>
+          <w:sz w:val="24"/>
+          <w:szCs w:val="24"/>
+        </w:rPr>
+      </w:pPr>
+    </w:p>
+    <w:p>
+      <w:pPr>
+        <w:pStyle w:val="ListParagraph"/>
+        <w:rPr>
+          <w:rFonts w:ascii="Times New Roman" w:hAnsi="Times New Roman" w:cs="Times New Roman"/>
+          <w:b/>
+          <w:sz w:val="24"/>
+          <w:szCs w:val="24"/>
+        </w:rPr>
+      </w:pPr>
+    </w:p>
+    <w:p>
+      <w:pPr>
+        <w:rPr>
+          <w:rFonts w:ascii="Times New Roman" w:hAnsi="Times New Roman" w:cs="Times New Roman"/>
+          <w:b/>
+          <w:sz w:val="24"/>
+          <w:szCs w:val="24"/>
+        </w:rPr>
+      </w:pPr>
+      <w:r>
+        <w:rPr>
+          <w:rFonts w:ascii="Times New Roman" w:hAnsi="Times New Roman" w:cs="Times New Roman"/>
+          <w:b/>
+          <w:sz w:val="24"/>
+          <w:szCs w:val="24"/>
+        </w:rPr>
+        <w:br w:type="page"/>
+      </w:r>
+    </w:p>
+    <w:p>
+      <w:pPr>
+        <w:pStyle w:val="ListParagraph"/>
+        <w:rPr>
+          <w:rFonts w:ascii="Times New Roman" w:hAnsi="Times New Roman"/>
+          <w:b/>
+          <w:sz w:val="24"/>
+          <w:szCs w:val="24"/>
+        </w:rPr>
+      </w:pPr>
+      <w:r>
+        <w:rPr>
+          <w:rFonts w:ascii="Times New Roman" w:hAnsi="Times New Roman" w:cs="Times New Roman"/>
+          <w:b/>
+          <w:sz w:val="24"/>
+          <w:szCs w:val="24"/>
+        </w:rPr>
+        <w:lastRenderedPageBreak/>
         <w:t>4.3</w:t>
       </w:r>
       <w:r>
@@ -3193,9 +3464,8 @@
         <w:rPr>
           <w:noProof/>
         </w:rPr>
-        <w:lastRenderedPageBreak/>
         <w:drawing>
-          <wp:inline distT="0" distB="0" distL="0" distR="0" wp14:anchorId="42D4AD6A" wp14:editId="61A584F4">
+          <wp:inline distT="0" distB="0" distL="0" distR="0" wp14:anchorId="24756386" wp14:editId="4677CC91">
             <wp:extent cx="3248635" cy="1909267"/>
             <wp:effectExtent l="0" t="0" r="0" b="0"/>
             <wp:docPr id="1" name="Picture 1"/>
@@ -3210,7 +3480,7 @@
                     <pic:cNvPicPr/>
                   </pic:nvPicPr>
                   <pic:blipFill>
-                    <a:blip r:embed="rId8"/>
+                    <a:blip r:embed="rId10" cstate="print"/>
                     <a:stretch>
                       <a:fillRect/>
                     </a:stretch>
@@ -3249,17 +3519,20 @@
           <w:sz w:val="24"/>
           <w:szCs w:val="24"/>
         </w:rPr>
-        <w:t>Figure 1: This ISR shows the time it takes to output to the DAC</w:t>
-      </w:r>
-      <w:r>
+        <w:t>Figure 4: This ISR shows the time it takes to output to the DAC (~1 microsecond)</w:t>
+      </w:r>
+    </w:p>
+    <w:p>
+      <w:pPr>
+        <w:pStyle w:val="ListParagraph"/>
+        <w:spacing w:after="0" w:line="240" w:lineRule="auto"/>
         <w:rPr>
           <w:rFonts w:ascii="Times New Roman" w:hAnsi="Times New Roman" w:cs="Times New Roman"/>
           <w:i/>
           <w:sz w:val="24"/>
           <w:szCs w:val="24"/>
         </w:rPr>
-        <w:t xml:space="preserve"> (~1 microsecond)</w:t>
-      </w:r>
+      </w:pPr>
     </w:p>
     <w:p>
       <w:pPr>
@@ -3272,24 +3545,12 @@
           <w:szCs w:val="24"/>
         </w:rPr>
       </w:pPr>
-    </w:p>
-    <w:p>
-      <w:pPr>
-        <w:pStyle w:val="ListParagraph"/>
-        <w:spacing w:after="0" w:line="240" w:lineRule="auto"/>
-        <w:rPr>
-          <w:rFonts w:ascii="Times New Roman" w:hAnsi="Times New Roman" w:cs="Times New Roman"/>
-          <w:i/>
-          <w:sz w:val="24"/>
-          <w:szCs w:val="24"/>
-        </w:rPr>
-      </w:pPr>
       <w:r>
         <w:rPr>
           <w:noProof/>
         </w:rPr>
         <w:drawing>
-          <wp:inline distT="0" distB="0" distL="0" distR="0" wp14:anchorId="276A5596" wp14:editId="5878537E">
+          <wp:inline distT="0" distB="0" distL="0" distR="0" wp14:anchorId="7CEFBC0D" wp14:editId="140E35B6">
             <wp:extent cx="3264175" cy="1850746"/>
             <wp:effectExtent l="0" t="0" r="0" b="0"/>
             <wp:docPr id="2" name="Picture 2"/>
@@ -3304,7 +3565,7 @@
                     <pic:cNvPicPr/>
                   </pic:nvPicPr>
                   <pic:blipFill>
-                    <a:blip r:embed="rId9"/>
+                    <a:blip r:embed="rId11" cstate="print"/>
                     <a:stretch>
                       <a:fillRect/>
                     </a:stretch>
@@ -3343,56 +3604,38 @@
           <w:sz w:val="24"/>
           <w:szCs w:val="24"/>
         </w:rPr>
-        <w:t xml:space="preserve">Figure 2: </w:t>
-      </w:r>
-      <w:r>
+        <w:t>Figure 5: This ISR shows the time it takes to change the tempo.</w:t>
+      </w:r>
+    </w:p>
+    <w:p>
+      <w:pPr>
+        <w:pStyle w:val="ListParagraph"/>
+        <w:spacing w:after="0" w:line="240" w:lineRule="auto"/>
         <w:rPr>
           <w:rFonts w:ascii="Times New Roman" w:hAnsi="Times New Roman" w:cs="Times New Roman"/>
           <w:i/>
           <w:sz w:val="24"/>
           <w:szCs w:val="24"/>
         </w:rPr>
-        <w:t xml:space="preserve">This ISR shows the time it takes to </w:t>
-      </w:r>
-      <w:r>
+      </w:pPr>
+    </w:p>
+    <w:p>
+      <w:pPr>
+        <w:pStyle w:val="ListParagraph"/>
+        <w:spacing w:after="0" w:line="240" w:lineRule="auto"/>
         <w:rPr>
           <w:rFonts w:ascii="Times New Roman" w:hAnsi="Times New Roman" w:cs="Times New Roman"/>
           <w:i/>
           <w:sz w:val="24"/>
           <w:szCs w:val="24"/>
         </w:rPr>
-        <w:t>change the tempo (~1.16 microseconds)</w:t>
-      </w:r>
-    </w:p>
-    <w:p>
-      <w:pPr>
-        <w:pStyle w:val="ListParagraph"/>
-        <w:spacing w:after="0" w:line="240" w:lineRule="auto"/>
-        <w:rPr>
-          <w:rFonts w:ascii="Times New Roman" w:hAnsi="Times New Roman" w:cs="Times New Roman"/>
-          <w:i/>
-          <w:sz w:val="24"/>
-          <w:szCs w:val="24"/>
-        </w:rPr>
-      </w:pPr>
-    </w:p>
-    <w:p>
-      <w:pPr>
-        <w:pStyle w:val="ListParagraph"/>
-        <w:spacing w:after="0" w:line="240" w:lineRule="auto"/>
-        <w:rPr>
-          <w:rFonts w:ascii="Times New Roman" w:hAnsi="Times New Roman" w:cs="Times New Roman"/>
-          <w:i/>
-          <w:sz w:val="24"/>
-          <w:szCs w:val="24"/>
-        </w:rPr>
       </w:pPr>
       <w:r>
         <w:rPr>
           <w:noProof/>
         </w:rPr>
         <w:drawing>
-          <wp:inline distT="0" distB="0" distL="0" distR="0" wp14:anchorId="49B41CAD" wp14:editId="0A19AC45">
+          <wp:inline distT="0" distB="0" distL="0" distR="0" wp14:anchorId="002F4BAE" wp14:editId="31770D68">
             <wp:extent cx="3263900" cy="1901849"/>
             <wp:effectExtent l="0" t="0" r="0" b="3175"/>
             <wp:docPr id="6" name="Picture 6"/>
@@ -3407,7 +3650,7 @@
                     <pic:cNvPicPr/>
                   </pic:nvPicPr>
                   <pic:blipFill>
-                    <a:blip r:embed="rId10"/>
+                    <a:blip r:embed="rId12" cstate="print"/>
                     <a:stretch>
                       <a:fillRect/>
                     </a:stretch>
@@ -3446,49 +3689,39 @@
           <w:sz w:val="24"/>
           <w:szCs w:val="24"/>
         </w:rPr>
-        <w:t xml:space="preserve">Figure ###: The time between </w:t>
-      </w:r>
-      <w:r>
+        <w:t>Figure 6: The time between interrupts.</w:t>
+      </w:r>
+    </w:p>
+    <w:p>
+      <w:pPr>
+        <w:pStyle w:val="ListParagraph"/>
+        <w:spacing w:after="0" w:line="240" w:lineRule="auto"/>
         <w:rPr>
           <w:rFonts w:ascii="Times New Roman" w:hAnsi="Times New Roman" w:cs="Times New Roman"/>
           <w:i/>
           <w:sz w:val="24"/>
           <w:szCs w:val="24"/>
         </w:rPr>
-        <w:t xml:space="preserve">calls to </w:t>
-      </w:r>
-      <w:proofErr w:type="spellStart"/>
-      <w:r>
-        <w:rPr>
-          <w:rFonts w:ascii="Times New Roman" w:hAnsi="Times New Roman" w:cs="Times New Roman"/>
-          <w:i/>
-          <w:sz w:val="24"/>
-          <w:szCs w:val="24"/>
-        </w:rPr>
-        <w:t>DAC_Out</w:t>
-      </w:r>
-      <w:proofErr w:type="spellEnd"/>
-      <w:r>
-        <w:rPr>
-          <w:rFonts w:ascii="Times New Roman" w:hAnsi="Times New Roman" w:cs="Times New Roman"/>
-          <w:i/>
-          <w:sz w:val="24"/>
-          <w:szCs w:val="24"/>
-        </w:rPr>
-        <w:t>() is about 52 microseconds and the time it takes to output a note is about 1 microsecond, so the percentage of time the processor is occupied by playing the song is ~1.92 %.</w:t>
-      </w:r>
-    </w:p>
-    <w:p>
-      <w:pPr>
-        <w:pStyle w:val="ListParagraph"/>
-        <w:spacing w:after="0" w:line="240" w:lineRule="auto"/>
-        <w:rPr>
-          <w:rFonts w:ascii="Times New Roman" w:hAnsi="Times New Roman" w:cs="Times New Roman"/>
-          <w:i/>
-          <w:sz w:val="24"/>
-          <w:szCs w:val="24"/>
-        </w:rPr>
-      </w:pPr>
+      </w:pPr>
+    </w:p>
+    <w:p>
+      <w:pPr>
+        <w:rPr>
+          <w:rFonts w:ascii="Times New Roman" w:hAnsi="Times New Roman" w:cs="Times New Roman"/>
+          <w:b/>
+          <w:sz w:val="24"/>
+          <w:szCs w:val="24"/>
+        </w:rPr>
+      </w:pPr>
+      <w:r>
+        <w:rPr>
+          <w:rFonts w:ascii="Times New Roman" w:hAnsi="Times New Roman" w:cs="Times New Roman"/>
+          <w:b/>
+          <w:sz w:val="24"/>
+          <w:szCs w:val="24"/>
+        </w:rPr>
+        <w:br w:type="page"/>
+      </w:r>
     </w:p>
     <w:p>
       <w:pPr>
@@ -3508,6 +3741,7 @@
           <w:sz w:val="24"/>
           <w:szCs w:val="24"/>
         </w:rPr>
+        <w:lastRenderedPageBreak/>
         <w:t>4.4</w:t>
       </w:r>
       <w:r>
@@ -3556,9 +3790,8 @@
         <w:rPr>
           <w:noProof/>
         </w:rPr>
-        <w:lastRenderedPageBreak/>
         <w:drawing>
-          <wp:inline distT="0" distB="0" distL="0" distR="0" wp14:anchorId="54BE2A44" wp14:editId="66E5807D">
+          <wp:inline distT="0" distB="0" distL="0" distR="0" wp14:anchorId="3F4A154A" wp14:editId="181F9D30">
             <wp:extent cx="3517363" cy="1631290"/>
             <wp:effectExtent l="0" t="0" r="6985" b="7620"/>
             <wp:docPr id="3" name="Picture 3"/>
@@ -3573,7 +3806,7 @@
                     <pic:cNvPicPr/>
                   </pic:nvPicPr>
                   <pic:blipFill>
-                    <a:blip r:embed="rId11"/>
+                    <a:blip r:embed="rId13" cstate="print"/>
                     <a:stretch>
                       <a:fillRect/>
                     </a:stretch>
@@ -3621,27 +3854,29 @@
           <w:sz w:val="24"/>
           <w:szCs w:val="24"/>
         </w:rPr>
-        <w:t xml:space="preserve">re 3: about 78 mA was required to run the system </w:t>
-      </w:r>
-      <w:r>
-        <w:rPr>
-          <w:rFonts w:ascii="Times New Roman" w:hAnsi="Times New Roman" w:cs="Times New Roman"/>
-          <w:b/>
+        <w:t>re 7</w:t>
+      </w:r>
+      <w:r>
+        <w:rPr>
+          <w:rFonts w:ascii="Times New Roman" w:hAnsi="Times New Roman" w:cs="Times New Roman"/>
           <w:i/>
           <w:sz w:val="24"/>
           <w:szCs w:val="24"/>
         </w:rPr>
-        <w:t>without</w:t>
-      </w:r>
-      <w:r>
+        <w:t>: about 78 mA was required to run the system without music playing</w:t>
+      </w:r>
+    </w:p>
+    <w:p>
+      <w:pPr>
+        <w:pStyle w:val="ListParagraph"/>
+        <w:spacing w:after="0" w:line="240" w:lineRule="auto"/>
         <w:rPr>
           <w:rFonts w:ascii="Times New Roman" w:hAnsi="Times New Roman" w:cs="Times New Roman"/>
           <w:i/>
           <w:sz w:val="24"/>
           <w:szCs w:val="24"/>
         </w:rPr>
-        <w:t xml:space="preserve"> music playing</w:t>
-      </w:r>
+      </w:pPr>
     </w:p>
     <w:p>
       <w:pPr>
@@ -3654,24 +3889,12 @@
           <w:szCs w:val="24"/>
         </w:rPr>
       </w:pPr>
-    </w:p>
-    <w:p>
-      <w:pPr>
-        <w:pStyle w:val="ListParagraph"/>
-        <w:spacing w:after="0" w:line="240" w:lineRule="auto"/>
-        <w:rPr>
-          <w:rFonts w:ascii="Times New Roman" w:hAnsi="Times New Roman" w:cs="Times New Roman"/>
-          <w:i/>
-          <w:sz w:val="24"/>
-          <w:szCs w:val="24"/>
-        </w:rPr>
-      </w:pPr>
       <w:r>
         <w:rPr>
           <w:noProof/>
         </w:rPr>
         <w:drawing>
-          <wp:inline distT="0" distB="0" distL="0" distR="0" wp14:anchorId="6D10457F" wp14:editId="50DC3C5E">
+          <wp:inline distT="0" distB="0" distL="0" distR="0" wp14:anchorId="0FDE0418" wp14:editId="534FD566">
             <wp:extent cx="3496665" cy="1968742"/>
             <wp:effectExtent l="0" t="0" r="8890" b="0"/>
             <wp:docPr id="4" name="Picture 4"/>
@@ -3686,7 +3909,7 @@
                     <pic:cNvPicPr/>
                   </pic:nvPicPr>
                   <pic:blipFill>
-                    <a:blip r:embed="rId12"/>
+                    <a:blip r:embed="rId14" cstate="print"/>
                     <a:stretch>
                       <a:fillRect/>
                     </a:stretch>
@@ -3725,72 +3948,63 @@
           <w:sz w:val="24"/>
           <w:szCs w:val="24"/>
         </w:rPr>
-        <w:t xml:space="preserve">Figure 4: about 90 mA was required to run the system </w:t>
-      </w:r>
-      <w:r>
-        <w:rPr>
-          <w:rFonts w:ascii="Times New Roman" w:hAnsi="Times New Roman" w:cs="Times New Roman"/>
-          <w:b/>
+        <w:t>Figure 8</w:t>
+      </w:r>
+      <w:r>
+        <w:rPr>
+          <w:rFonts w:ascii="Times New Roman" w:hAnsi="Times New Roman" w:cs="Times New Roman"/>
           <w:i/>
           <w:sz w:val="24"/>
           <w:szCs w:val="24"/>
         </w:rPr>
-        <w:t>with</w:t>
-      </w:r>
-      <w:r>
+        <w:t>: about 90 mA was required to run the system with music playing;</w:t>
+      </w:r>
+    </w:p>
+    <w:p>
+      <w:pPr>
+        <w:pStyle w:val="ListParagraph"/>
+        <w:spacing w:after="0" w:line="240" w:lineRule="auto"/>
         <w:rPr>
           <w:rFonts w:ascii="Times New Roman" w:hAnsi="Times New Roman" w:cs="Times New Roman"/>
           <w:i/>
           <w:sz w:val="24"/>
           <w:szCs w:val="24"/>
         </w:rPr>
-        <w:t xml:space="preserve"> music playing</w:t>
+      </w:pPr>
+      <w:r>
+        <w:rPr>
+          <w:rFonts w:ascii="Times New Roman" w:hAnsi="Times New Roman" w:cs="Times New Roman"/>
+          <w:i/>
+          <w:sz w:val="24"/>
+          <w:szCs w:val="24"/>
+        </w:rPr>
+        <w:tab/>
+        <w:t xml:space="preserve">   </w:t>
+      </w:r>
+      <w:proofErr w:type="gramStart"/>
+      <w:r>
+        <w:rPr>
+          <w:rFonts w:ascii="Times New Roman" w:hAnsi="Times New Roman" w:cs="Times New Roman"/>
+          <w:i/>
+          <w:sz w:val="24"/>
+          <w:szCs w:val="24"/>
+        </w:rPr>
+        <w:t>this</w:t>
+      </w:r>
+      <w:proofErr w:type="gramEnd"/>
+      <w:r>
+        <w:rPr>
+          <w:rFonts w:ascii="Times New Roman" w:hAnsi="Times New Roman" w:cs="Times New Roman"/>
+          <w:i/>
+          <w:sz w:val="24"/>
+          <w:szCs w:val="24"/>
+        </w:rPr>
+        <w:t xml:space="preserve"> value did increase to 120-130 mA when playing louder music.</w:t>
       </w:r>
     </w:p>
     <w:p>
       <w:pPr>
         <w:pStyle w:val="ListParagraph"/>
-        <w:spacing w:after="0" w:line="240" w:lineRule="auto"/>
-        <w:rPr>
-          <w:rFonts w:ascii="Times New Roman" w:hAnsi="Times New Roman" w:cs="Times New Roman"/>
-          <w:i/>
-          <w:sz w:val="24"/>
-          <w:szCs w:val="24"/>
-        </w:rPr>
-      </w:pPr>
-      <w:r>
-        <w:rPr>
-          <w:rFonts w:ascii="Times New Roman" w:hAnsi="Times New Roman" w:cs="Times New Roman"/>
-          <w:i/>
-          <w:sz w:val="24"/>
-          <w:szCs w:val="24"/>
-        </w:rPr>
-        <w:tab/>
-        <w:t xml:space="preserve">   (</w:t>
-      </w:r>
-      <w:proofErr w:type="gramStart"/>
-      <w:r>
-        <w:rPr>
-          <w:rFonts w:ascii="Times New Roman" w:hAnsi="Times New Roman" w:cs="Times New Roman"/>
-          <w:i/>
-          <w:sz w:val="24"/>
-          <w:szCs w:val="24"/>
-        </w:rPr>
-        <w:t>this</w:t>
-      </w:r>
-      <w:proofErr w:type="gramEnd"/>
-      <w:r>
-        <w:rPr>
-          <w:rFonts w:ascii="Times New Roman" w:hAnsi="Times New Roman" w:cs="Times New Roman"/>
-          <w:i/>
-          <w:sz w:val="24"/>
-          <w:szCs w:val="24"/>
-        </w:rPr>
-        <w:t xml:space="preserve"> value did shoot up to 120-130 mA when playing louder music)</w:t>
-      </w:r>
-    </w:p>
-    <w:p>
-      <w:pPr>
         <w:spacing w:after="0" w:line="240" w:lineRule="auto"/>
         <w:rPr>
           <w:rFonts w:ascii="Times New Roman" w:hAnsi="Times New Roman" w:cs="Times New Roman"/>
@@ -3870,71 +4084,57 @@
     <w:p>
       <w:pPr>
         <w:pStyle w:val="ListParagraph"/>
+        <w:numPr>
+          <w:ilvl w:val="0"/>
+          <w:numId w:val="3"/>
+        </w:numPr>
         <w:tabs>
           <w:tab w:val="left" w:pos="360"/>
         </w:tabs>
         <w:spacing w:after="0" w:line="240" w:lineRule="auto"/>
-        <w:ind w:left="1440"/>
-        <w:rPr>
-          <w:rFonts w:ascii="Times New Roman" w:hAnsi="Times New Roman"/>
-          <w:color w:val="000000"/>
-          <w:sz w:val="24"/>
-          <w:szCs w:val="24"/>
-        </w:rPr>
-      </w:pPr>
-      <w:proofErr w:type="spellStart"/>
-      <w:r>
-        <w:rPr>
-          <w:rFonts w:ascii="Times New Roman" w:hAnsi="Times New Roman"/>
-          <w:color w:val="000000"/>
-          <w:sz w:val="24"/>
-          <w:szCs w:val="24"/>
-        </w:rPr>
-        <w:t>i</w:t>
-      </w:r>
-      <w:proofErr w:type="spellEnd"/>
-      <w:r>
-        <w:rPr>
-          <w:rFonts w:ascii="Times New Roman" w:hAnsi="Times New Roman"/>
-          <w:color w:val="000000"/>
-          <w:sz w:val="24"/>
-          <w:szCs w:val="24"/>
-        </w:rPr>
-        <w:t>)  Offset Error: The difference between the DAC output and 0V when 0 is applied at the input.</w:t>
+        <w:rPr>
+          <w:rFonts w:ascii="Times New Roman" w:hAnsi="Times New Roman"/>
+          <w:color w:val="000000"/>
+          <w:sz w:val="24"/>
+          <w:szCs w:val="24"/>
+        </w:rPr>
+      </w:pPr>
+      <w:r>
+        <w:rPr>
+          <w:rFonts w:ascii="Times New Roman" w:hAnsi="Times New Roman"/>
+          <w:color w:val="000000"/>
+          <w:sz w:val="24"/>
+          <w:szCs w:val="24"/>
+        </w:rPr>
+        <w:t>Offset Error: The difference between the DAC output and 0V when 0 is applied at the input.</w:t>
       </w:r>
     </w:p>
     <w:p>
       <w:pPr>
         <w:pStyle w:val="ListParagraph"/>
+        <w:numPr>
+          <w:ilvl w:val="0"/>
+          <w:numId w:val="3"/>
+        </w:numPr>
         <w:tabs>
           <w:tab w:val="left" w:pos="360"/>
         </w:tabs>
         <w:spacing w:after="0" w:line="240" w:lineRule="auto"/>
-        <w:ind w:left="1440"/>
-        <w:rPr>
-          <w:rFonts w:ascii="Times New Roman" w:hAnsi="Times New Roman"/>
-          <w:color w:val="000000"/>
-          <w:sz w:val="24"/>
-          <w:szCs w:val="24"/>
-        </w:rPr>
-      </w:pPr>
-      <w:r>
-        <w:rPr>
-          <w:rFonts w:ascii="Times New Roman" w:hAnsi="Times New Roman"/>
-          <w:color w:val="000000"/>
-          <w:sz w:val="24"/>
-          <w:szCs w:val="24"/>
-        </w:rPr>
-        <w:t>ii)  Full-scale Error: The difference between ideal and actual DAC out</w:t>
-      </w:r>
-      <w:r>
-        <w:rPr>
-          <w:rFonts w:ascii="Times New Roman" w:hAnsi="Times New Roman"/>
-          <w:color w:val="000000"/>
-          <w:sz w:val="24"/>
-          <w:szCs w:val="24"/>
-        </w:rPr>
-        <w:t xml:space="preserve">put when max input is applied (very dependent on </w:t>
+        <w:rPr>
+          <w:rFonts w:ascii="Times New Roman" w:hAnsi="Times New Roman"/>
+          <w:color w:val="000000"/>
+          <w:sz w:val="24"/>
+          <w:szCs w:val="24"/>
+        </w:rPr>
+      </w:pPr>
+      <w:r>
+        <w:rPr>
+          <w:rFonts w:ascii="Times New Roman" w:hAnsi="Times New Roman"/>
+          <w:color w:val="000000"/>
+          <w:sz w:val="24"/>
+          <w:szCs w:val="24"/>
+        </w:rPr>
+        <w:t xml:space="preserve">Full-scale Error: The difference between ideal and actual DAC output when max input is applied. Very dependent on </w:t>
       </w:r>
       <w:proofErr w:type="spellStart"/>
       <w:r>
@@ -3954,49 +4154,71 @@
           <w:sz w:val="24"/>
           <w:szCs w:val="24"/>
         </w:rPr>
-        <w:t xml:space="preserve"> stability).</w:t>
+        <w:t xml:space="preserve"> stability.</w:t>
       </w:r>
     </w:p>
     <w:p>
       <w:pPr>
         <w:pStyle w:val="ListParagraph"/>
+        <w:numPr>
+          <w:ilvl w:val="0"/>
+          <w:numId w:val="3"/>
+        </w:numPr>
         <w:tabs>
           <w:tab w:val="left" w:pos="360"/>
         </w:tabs>
         <w:spacing w:after="0" w:line="240" w:lineRule="auto"/>
-        <w:ind w:left="1440"/>
-        <w:rPr>
-          <w:rFonts w:ascii="Times New Roman" w:hAnsi="Times New Roman"/>
-          <w:color w:val="000000"/>
-          <w:sz w:val="24"/>
-          <w:szCs w:val="24"/>
-        </w:rPr>
-      </w:pPr>
-      <w:r>
-        <w:rPr>
-          <w:rFonts w:ascii="Times New Roman" w:hAnsi="Times New Roman"/>
-          <w:color w:val="000000"/>
-          <w:sz w:val="24"/>
-          <w:szCs w:val="24"/>
-        </w:rPr>
-        <w:t xml:space="preserve">iii)  </w:t>
-      </w:r>
-      <w:r>
-        <w:rPr>
-          <w:rFonts w:ascii="Times New Roman" w:hAnsi="Times New Roman"/>
-          <w:color w:val="000000"/>
-          <w:sz w:val="24"/>
-          <w:szCs w:val="24"/>
-        </w:rPr>
-        <w:t>You could also not be sampling fast enough, have enough precision, or your sine wave table could not have enough values</w:t>
-      </w:r>
-    </w:p>
-    <w:p>
-      <w:pPr>
+        <w:rPr>
+          <w:rFonts w:ascii="Times New Roman" w:hAnsi="Times New Roman"/>
+          <w:color w:val="000000"/>
+          <w:sz w:val="24"/>
+          <w:szCs w:val="24"/>
+        </w:rPr>
+      </w:pPr>
+      <w:r>
+        <w:rPr>
+          <w:rFonts w:ascii="Times New Roman" w:hAnsi="Times New Roman"/>
+          <w:color w:val="000000"/>
+          <w:sz w:val="24"/>
+          <w:szCs w:val="24"/>
+        </w:rPr>
+        <w:t>Gain Error: Full-scale Error minus Offset Error. Deviation of input to output slope from ideal value.</w:t>
+      </w:r>
+    </w:p>
+    <w:p>
+      <w:pPr>
+        <w:pStyle w:val="ListParagraph"/>
+        <w:numPr>
+          <w:ilvl w:val="0"/>
+          <w:numId w:val="3"/>
+        </w:numPr>
         <w:tabs>
           <w:tab w:val="left" w:pos="360"/>
         </w:tabs>
         <w:spacing w:after="0" w:line="240" w:lineRule="auto"/>
+        <w:rPr>
+          <w:rFonts w:ascii="Times New Roman" w:hAnsi="Times New Roman"/>
+          <w:color w:val="000000"/>
+          <w:sz w:val="24"/>
+          <w:szCs w:val="24"/>
+        </w:rPr>
+      </w:pPr>
+      <w:r>
+        <w:rPr>
+          <w:rFonts w:ascii="Times New Roman" w:hAnsi="Times New Roman"/>
+          <w:color w:val="000000"/>
+          <w:sz w:val="24"/>
+          <w:szCs w:val="24"/>
+        </w:rPr>
+        <w:t>We could also get errors from not sampling fast enough, our DAC might not have enough precision, our sine table might not have enough values in it, etc.</w:t>
+      </w:r>
+    </w:p>
+    <w:p>
+      <w:pPr>
+        <w:tabs>
+          <w:tab w:val="left" w:pos="360"/>
+        </w:tabs>
+        <w:spacing w:after="0" w:line="240" w:lineRule="auto"/>
         <w:ind w:left="1440"/>
         <w:rPr>
           <w:rFonts w:ascii="Times New Roman" w:hAnsi="Times New Roman"/>
@@ -4005,6 +4227,27 @@
           <w:szCs w:val="24"/>
         </w:rPr>
       </w:pPr>
+    </w:p>
+    <w:p>
+      <w:pPr>
+        <w:rPr>
+          <w:rFonts w:ascii="Times New Roman" w:hAnsi="Times New Roman"/>
+          <w:b/>
+          <w:color w:val="000000"/>
+          <w:sz w:val="24"/>
+          <w:szCs w:val="24"/>
+        </w:rPr>
+      </w:pPr>
+      <w:r>
+        <w:rPr>
+          <w:rFonts w:ascii="Times New Roman" w:hAnsi="Times New Roman"/>
+          <w:b/>
+          <w:color w:val="000000"/>
+          <w:sz w:val="24"/>
+          <w:szCs w:val="24"/>
+        </w:rPr>
+        <w:br w:type="page"/>
+      </w:r>
     </w:p>
     <w:p>
       <w:pPr>
@@ -4033,6 +4276,7 @@
           <w:sz w:val="24"/>
           <w:szCs w:val="24"/>
         </w:rPr>
+        <w:lastRenderedPageBreak/>
         <w:t>Calculate the data available and data required intervals in the SSI/DAC interface. Use these calculations to justify your choice of SSI frequency</w:t>
       </w:r>
     </w:p>
@@ -4049,6 +4293,332 @@
           <w:szCs w:val="24"/>
         </w:rPr>
       </w:pPr>
+      <w:r>
+        <w:rPr>
+          <w:rFonts w:ascii="Times New Roman" w:hAnsi="Times New Roman"/>
+          <w:color w:val="000000"/>
+          <w:sz w:val="24"/>
+          <w:szCs w:val="24"/>
+        </w:rPr>
+        <w:tab/>
+      </w:r>
+      <w:r>
+        <w:rPr>
+          <w:rFonts w:ascii="Times New Roman" w:hAnsi="Times New Roman"/>
+          <w:color w:val="000000"/>
+          <w:sz w:val="24"/>
+          <w:szCs w:val="24"/>
+        </w:rPr>
+        <w:tab/>
+      </w:r>
+      <w:r>
+        <w:rPr>
+          <w:rFonts w:ascii="Times New Roman" w:hAnsi="Times New Roman"/>
+          <w:color w:val="000000"/>
+          <w:sz w:val="24"/>
+          <w:szCs w:val="24"/>
+        </w:rPr>
+        <w:tab/>
+        <w:t>Highest Possible Frequency Note: B8 (7902Hz)</w:t>
+      </w:r>
+    </w:p>
+    <w:p>
+      <w:pPr>
+        <w:tabs>
+          <w:tab w:val="left" w:pos="360"/>
+        </w:tabs>
+        <w:spacing w:after="0" w:line="240" w:lineRule="auto"/>
+        <w:rPr>
+          <w:rFonts w:ascii="Times New Roman" w:hAnsi="Times New Roman"/>
+          <w:color w:val="000000"/>
+          <w:sz w:val="24"/>
+          <w:szCs w:val="24"/>
+        </w:rPr>
+      </w:pPr>
+      <w:r>
+        <w:rPr>
+          <w:rFonts w:ascii="Times New Roman" w:hAnsi="Times New Roman"/>
+          <w:color w:val="000000"/>
+          <w:sz w:val="24"/>
+          <w:szCs w:val="24"/>
+        </w:rPr>
+        <w:tab/>
+      </w:r>
+      <w:r>
+        <w:rPr>
+          <w:rFonts w:ascii="Times New Roman" w:hAnsi="Times New Roman"/>
+          <w:color w:val="000000"/>
+          <w:sz w:val="24"/>
+          <w:szCs w:val="24"/>
+        </w:rPr>
+        <w:tab/>
+      </w:r>
+      <w:r>
+        <w:rPr>
+          <w:rFonts w:ascii="Times New Roman" w:hAnsi="Times New Roman"/>
+          <w:color w:val="000000"/>
+          <w:sz w:val="24"/>
+          <w:szCs w:val="24"/>
+        </w:rPr>
+        <w:tab/>
+        <w:t>Sine Wave Precision: 64</w:t>
+      </w:r>
+    </w:p>
+    <w:p>
+      <w:pPr>
+        <w:tabs>
+          <w:tab w:val="left" w:pos="360"/>
+        </w:tabs>
+        <w:spacing w:after="0" w:line="240" w:lineRule="auto"/>
+        <w:rPr>
+          <w:rFonts w:ascii="Times New Roman" w:hAnsi="Times New Roman"/>
+          <w:color w:val="000000"/>
+          <w:sz w:val="24"/>
+          <w:szCs w:val="24"/>
+        </w:rPr>
+      </w:pPr>
+      <w:r>
+        <w:rPr>
+          <w:rFonts w:ascii="Times New Roman" w:hAnsi="Times New Roman"/>
+          <w:color w:val="000000"/>
+          <w:sz w:val="24"/>
+          <w:szCs w:val="24"/>
+        </w:rPr>
+        <w:tab/>
+      </w:r>
+      <w:r>
+        <w:rPr>
+          <w:rFonts w:ascii="Times New Roman" w:hAnsi="Times New Roman"/>
+          <w:color w:val="000000"/>
+          <w:sz w:val="24"/>
+          <w:szCs w:val="24"/>
+        </w:rPr>
+        <w:tab/>
+      </w:r>
+      <w:r>
+        <w:rPr>
+          <w:rFonts w:ascii="Times New Roman" w:hAnsi="Times New Roman"/>
+          <w:color w:val="000000"/>
+          <w:sz w:val="24"/>
+          <w:szCs w:val="24"/>
+        </w:rPr>
+        <w:tab/>
+        <w:t>Maximum "</w:t>
+      </w:r>
+      <w:proofErr w:type="spellStart"/>
+      <w:r>
+        <w:rPr>
+          <w:rFonts w:ascii="Times New Roman" w:hAnsi="Times New Roman"/>
+          <w:color w:val="000000"/>
+          <w:sz w:val="24"/>
+          <w:szCs w:val="24"/>
+        </w:rPr>
+        <w:t>DAC_Out</w:t>
+      </w:r>
+      <w:proofErr w:type="spellEnd"/>
+      <w:r>
+        <w:rPr>
+          <w:rFonts w:ascii="Times New Roman" w:hAnsi="Times New Roman"/>
+          <w:color w:val="000000"/>
+          <w:sz w:val="24"/>
+          <w:szCs w:val="24"/>
+        </w:rPr>
+        <w:t>" per second: ~500,000</w:t>
+      </w:r>
+    </w:p>
+    <w:p>
+      <w:pPr>
+        <w:tabs>
+          <w:tab w:val="left" w:pos="360"/>
+        </w:tabs>
+        <w:spacing w:after="0" w:line="240" w:lineRule="auto"/>
+        <w:rPr>
+          <w:rFonts w:ascii="Times New Roman" w:hAnsi="Times New Roman"/>
+          <w:color w:val="000000"/>
+          <w:sz w:val="24"/>
+          <w:szCs w:val="24"/>
+        </w:rPr>
+      </w:pPr>
+      <w:r>
+        <w:rPr>
+          <w:rFonts w:ascii="Times New Roman" w:hAnsi="Times New Roman"/>
+          <w:color w:val="000000"/>
+          <w:sz w:val="24"/>
+          <w:szCs w:val="24"/>
+        </w:rPr>
+        <w:tab/>
+      </w:r>
+      <w:r>
+        <w:rPr>
+          <w:rFonts w:ascii="Times New Roman" w:hAnsi="Times New Roman"/>
+          <w:color w:val="000000"/>
+          <w:sz w:val="24"/>
+          <w:szCs w:val="24"/>
+        </w:rPr>
+        <w:tab/>
+      </w:r>
+      <w:r>
+        <w:rPr>
+          <w:rFonts w:ascii="Times New Roman" w:hAnsi="Times New Roman"/>
+          <w:color w:val="000000"/>
+          <w:sz w:val="24"/>
+          <w:szCs w:val="24"/>
+        </w:rPr>
+        <w:tab/>
+        <w:t>By Nyquist Theorem, Minimum sample rate: 1MHz</w:t>
+      </w:r>
+    </w:p>
+    <w:p>
+      <w:pPr>
+        <w:tabs>
+          <w:tab w:val="left" w:pos="360"/>
+        </w:tabs>
+        <w:spacing w:after="0" w:line="240" w:lineRule="auto"/>
+        <w:rPr>
+          <w:rFonts w:ascii="Times New Roman" w:hAnsi="Times New Roman"/>
+          <w:color w:val="000000"/>
+          <w:sz w:val="24"/>
+          <w:szCs w:val="24"/>
+        </w:rPr>
+      </w:pPr>
+      <w:r>
+        <w:rPr>
+          <w:rFonts w:ascii="Times New Roman" w:hAnsi="Times New Roman"/>
+          <w:color w:val="000000"/>
+          <w:sz w:val="24"/>
+          <w:szCs w:val="24"/>
+        </w:rPr>
+        <w:tab/>
+      </w:r>
+      <w:r>
+        <w:rPr>
+          <w:rFonts w:ascii="Times New Roman" w:hAnsi="Times New Roman"/>
+          <w:color w:val="000000"/>
+          <w:sz w:val="24"/>
+          <w:szCs w:val="24"/>
+        </w:rPr>
+        <w:tab/>
+      </w:r>
+      <w:r>
+        <w:rPr>
+          <w:rFonts w:ascii="Times New Roman" w:hAnsi="Times New Roman"/>
+          <w:color w:val="000000"/>
+          <w:sz w:val="24"/>
+          <w:szCs w:val="24"/>
+        </w:rPr>
+        <w:tab/>
+        <w:t>By Valvano's Theorem, Minimum sample rate: 5MHz</w:t>
+      </w:r>
+    </w:p>
+    <w:p>
+      <w:pPr>
+        <w:tabs>
+          <w:tab w:val="left" w:pos="360"/>
+        </w:tabs>
+        <w:spacing w:after="0" w:line="240" w:lineRule="auto"/>
+        <w:ind w:left="1440"/>
+        <w:rPr>
+          <w:rFonts w:ascii="Times New Roman" w:hAnsi="Times New Roman"/>
+          <w:color w:val="000000"/>
+          <w:sz w:val="24"/>
+          <w:szCs w:val="24"/>
+        </w:rPr>
+      </w:pPr>
+      <w:r>
+        <w:rPr>
+          <w:rFonts w:ascii="Times New Roman" w:hAnsi="Times New Roman"/>
+          <w:color w:val="000000"/>
+          <w:sz w:val="24"/>
+          <w:szCs w:val="24"/>
+        </w:rPr>
+        <w:t>We chose 5MHz for the SSI clock because it is below the</w:t>
+      </w:r>
+      <w:r>
+        <w:rPr>
+          <w:rFonts w:ascii="Times New Roman" w:hAnsi="Times New Roman"/>
+          <w:color w:val="000000"/>
+          <w:sz w:val="24"/>
+          <w:szCs w:val="24"/>
+        </w:rPr>
+        <w:t xml:space="preserve"> maximum for </w:t>
+      </w:r>
+      <w:r>
+        <w:rPr>
+          <w:rFonts w:ascii="Times New Roman" w:hAnsi="Times New Roman"/>
+          <w:color w:val="000000"/>
+          <w:sz w:val="24"/>
+          <w:szCs w:val="24"/>
+        </w:rPr>
+        <w:t>the DAC (</w:t>
+      </w:r>
+      <w:r>
+        <w:rPr>
+          <w:rFonts w:ascii="Times New Roman" w:hAnsi="Times New Roman"/>
+          <w:color w:val="000000"/>
+          <w:sz w:val="24"/>
+          <w:szCs w:val="24"/>
+        </w:rPr>
+        <w:t>20MHz</w:t>
+      </w:r>
+      <w:r>
+        <w:rPr>
+          <w:rFonts w:ascii="Times New Roman" w:hAnsi="Times New Roman"/>
+          <w:color w:val="000000"/>
+          <w:sz w:val="24"/>
+          <w:szCs w:val="24"/>
+        </w:rPr>
+        <w:t>) and a fract</w:t>
+      </w:r>
+      <w:r>
+        <w:rPr>
+          <w:rFonts w:ascii="Times New Roman" w:hAnsi="Times New Roman"/>
+          <w:color w:val="000000"/>
+          <w:sz w:val="24"/>
+          <w:szCs w:val="24"/>
+        </w:rPr>
+        <w:t>ion of the bus clock (80MHz). Using a lower SSI frequency will use up less power anyway.</w:t>
+      </w:r>
+    </w:p>
+    <w:p>
+      <w:pPr>
+        <w:tabs>
+          <w:tab w:val="left" w:pos="360"/>
+        </w:tabs>
+        <w:spacing w:after="0" w:line="240" w:lineRule="auto"/>
+        <w:rPr>
+          <w:rFonts w:ascii="Times New Roman" w:hAnsi="Times New Roman"/>
+          <w:color w:val="000000"/>
+          <w:sz w:val="24"/>
+          <w:szCs w:val="24"/>
+        </w:rPr>
+      </w:pPr>
+      <w:r>
+        <w:rPr>
+          <w:rFonts w:ascii="Times New Roman" w:hAnsi="Times New Roman"/>
+          <w:color w:val="000000"/>
+          <w:sz w:val="24"/>
+          <w:szCs w:val="24"/>
+        </w:rPr>
+        <w:tab/>
+      </w:r>
+      <w:r>
+        <w:rPr>
+          <w:rFonts w:ascii="Times New Roman" w:hAnsi="Times New Roman"/>
+          <w:color w:val="000000"/>
+          <w:sz w:val="24"/>
+          <w:szCs w:val="24"/>
+        </w:rPr>
+        <w:tab/>
+      </w:r>
+      <w:r>
+        <w:rPr>
+          <w:rFonts w:ascii="Times New Roman" w:hAnsi="Times New Roman"/>
+          <w:color w:val="000000"/>
+          <w:sz w:val="24"/>
+          <w:szCs w:val="24"/>
+        </w:rPr>
+        <w:tab/>
+      </w:r>
     </w:p>
     <w:p>
       <w:pPr>
@@ -4082,6 +4652,66 @@
     </w:p>
     <w:p>
       <w:pPr>
+        <w:ind w:left="720" w:firstLine="720"/>
+        <w:rPr>
+          <w:rFonts w:ascii="Times New Roman" w:hAnsi="Times New Roman"/>
+          <w:color w:val="000000"/>
+          <w:sz w:val="24"/>
+          <w:szCs w:val="24"/>
+        </w:rPr>
+      </w:pPr>
+      <w:r>
+        <w:rPr>
+          <w:rFonts w:ascii="Times New Roman" w:hAnsi="Times New Roman"/>
+          <w:color w:val="000000"/>
+          <w:sz w:val="24"/>
+          <w:szCs w:val="24"/>
+        </w:rPr>
+        <w:t>Th</w:t>
+      </w:r>
+      <w:r>
+        <w:rPr>
+          <w:rFonts w:ascii="Times New Roman" w:hAnsi="Times New Roman"/>
+          <w:color w:val="000000"/>
+          <w:sz w:val="24"/>
+          <w:szCs w:val="24"/>
+        </w:rPr>
+        <w:t xml:space="preserve">e frequency range of a spectrum analyzer is dependent on the center frequency </w:t>
+      </w:r>
+      <w:r>
+        <w:rPr>
+          <w:rFonts w:ascii="Times New Roman" w:hAnsi="Times New Roman"/>
+          <w:color w:val="000000"/>
+          <w:sz w:val="24"/>
+          <w:szCs w:val="24"/>
+        </w:rPr>
+        <w:tab/>
+        <w:t xml:space="preserve">of the internal IF filter and the range of the local oscillator. It is defined as the </w:t>
+      </w:r>
+      <w:r>
+        <w:rPr>
+          <w:rFonts w:ascii="Times New Roman" w:hAnsi="Times New Roman"/>
+          <w:color w:val="000000"/>
+          <w:sz w:val="24"/>
+          <w:szCs w:val="24"/>
+        </w:rPr>
+        <w:tab/>
+        <w:t>S</w:t>
+      </w:r>
+      <w:r>
+        <w:rPr>
+          <w:rFonts w:ascii="Times New Roman" w:hAnsi="Times New Roman"/>
+          <w:color w:val="000000"/>
+          <w:sz w:val="24"/>
+          <w:szCs w:val="24"/>
+        </w:rPr>
+        <w:t>pan on the analyzer's datasheet</w:t>
+      </w:r>
+      <w:bookmarkStart w:id="0" w:name="_GoBack"/>
+      <w:bookmarkEnd w:id="0"/>
+    </w:p>
+    <w:p>
+      <w:pPr>
         <w:pStyle w:val="ListParagraph"/>
         <w:rPr>
           <w:rFonts w:ascii="Times New Roman" w:hAnsi="Times New Roman"/>
@@ -4143,13 +4773,11 @@
           <w:sz w:val="24"/>
           <w:szCs w:val="24"/>
         </w:rPr>
-        <w:t>We send a digital signal to the DAC that gets converted to a voltage level. But to power the speaker, we need current (which is why we use the amp). We also use the amp because 8ma of current from the TM4C is not enough to drive the speaker.</w:t>
-      </w:r>
-      <w:bookmarkStart w:id="0" w:name="_GoBack"/>
-      <w:bookmarkEnd w:id="0"/>
+        <w:t>Output from the TM4C is converted into voltage by the DAC, but the speaker needs a lot of current. The max current the TM4C can source is 8ma so we use the amp to not only convert the voltage into current, but to also boost it to an amount that can drive the speaker.</w:t>
+      </w:r>
     </w:p>
     <w:sectPr>
-      <w:headerReference w:type="first" r:id="rId13"/>
+      <w:headerReference w:type="first" r:id="rId15"/>
       <w:pgSz w:w="12240" w:h="15840"/>
       <w:pgMar w:top="1440" w:right="1440" w:bottom="1440" w:left="1440" w:header="720" w:footer="720" w:gutter="0"/>
       <w:cols w:space="720"/>
@@ -4323,6 +4951,184 @@
 <file path=word/numbering.xml><?xml version="1.0" encoding="utf-8"?>
 <w:numbering xmlns:wpc="http://schemas.microsoft.com/office/word/2010/wordprocessingCanvas" xmlns:mc="http://schemas.openxmlformats.org/markup-compatibility/2006" xmlns:o="urn:schemas-microsoft-com:office:office" xmlns:r="http://schemas.openxmlformats.org/officeDocument/2006/relationships" xmlns:m="http://schemas.openxmlformats.org/officeDocument/2006/math" xmlns:v="urn:schemas-microsoft-com:vml" xmlns:wp14="http://schemas.microsoft.com/office/word/2010/wordprocessingDrawing" xmlns:wp="http://schemas.openxmlformats.org/drawingml/2006/wordprocessingDrawing" xmlns:w10="urn:schemas-microsoft-com:office:word" xmlns:w="http://schemas.openxmlformats.org/wordprocessingml/2006/main" xmlns:w14="http://schemas.microsoft.com/office/word/2010/wordml" xmlns:w15="http://schemas.microsoft.com/office/word/2012/wordml" xmlns:wpg="http://schemas.microsoft.com/office/word/2010/wordprocessingGroup" xmlns:wpi="http://schemas.microsoft.com/office/word/2010/wordprocessingInk" xmlns:wne="http://schemas.microsoft.com/office/word/2006/wordml" xmlns:wps="http://schemas.microsoft.com/office/word/2010/wordprocessingShape" mc:Ignorable="w14 w15 wp14">
   <w:abstractNum w:abstractNumId="0" w15:restartNumberingAfterBreak="0">
+    <w:nsid w:val="32E40851"/>
+    <w:multiLevelType w:val="hybridMultilevel"/>
+    <w:tmpl w:val="419EB11C"/>
+    <w:lvl w:ilvl="0" w:tplc="9D9860E2">
+      <w:start w:val="1"/>
+      <w:numFmt w:val="decimal"/>
+      <w:lvlText w:val="%1)"/>
+      <w:lvlJc w:val="left"/>
+      <w:pPr>
+        <w:ind w:left="1800" w:hanging="360"/>
+      </w:pPr>
+      <w:rPr>
+        <w:rFonts w:hint="default"/>
+      </w:rPr>
+    </w:lvl>
+    <w:lvl w:ilvl="1" w:tplc="04090019" w:tentative="1">
+      <w:start w:val="1"/>
+      <w:numFmt w:val="lowerLetter"/>
+      <w:lvlText w:val="%2."/>
+      <w:lvlJc w:val="left"/>
+      <w:pPr>
+        <w:ind w:left="2520" w:hanging="360"/>
+      </w:pPr>
+    </w:lvl>
+    <w:lvl w:ilvl="2" w:tplc="0409001B" w:tentative="1">
+      <w:start w:val="1"/>
+      <w:numFmt w:val="lowerRoman"/>
+      <w:lvlText w:val="%3."/>
+      <w:lvlJc w:val="right"/>
+      <w:pPr>
+        <w:ind w:left="3240" w:hanging="180"/>
+      </w:pPr>
+    </w:lvl>
+    <w:lvl w:ilvl="3" w:tplc="0409000F" w:tentative="1">
+      <w:start w:val="1"/>
+      <w:numFmt w:val="decimal"/>
+      <w:lvlText w:val="%4."/>
+      <w:lvlJc w:val="left"/>
+      <w:pPr>
+        <w:ind w:left="3960" w:hanging="360"/>
+      </w:pPr>
+    </w:lvl>
+    <w:lvl w:ilvl="4" w:tplc="04090019" w:tentative="1">
+      <w:start w:val="1"/>
+      <w:numFmt w:val="lowerLetter"/>
+      <w:lvlText w:val="%5."/>
+      <w:lvlJc w:val="left"/>
+      <w:pPr>
+        <w:ind w:left="4680" w:hanging="360"/>
+      </w:pPr>
+    </w:lvl>
+    <w:lvl w:ilvl="5" w:tplc="0409001B" w:tentative="1">
+      <w:start w:val="1"/>
+      <w:numFmt w:val="lowerRoman"/>
+      <w:lvlText w:val="%6."/>
+      <w:lvlJc w:val="right"/>
+      <w:pPr>
+        <w:ind w:left="5400" w:hanging="180"/>
+      </w:pPr>
+    </w:lvl>
+    <w:lvl w:ilvl="6" w:tplc="0409000F" w:tentative="1">
+      <w:start w:val="1"/>
+      <w:numFmt w:val="decimal"/>
+      <w:lvlText w:val="%7."/>
+      <w:lvlJc w:val="left"/>
+      <w:pPr>
+        <w:ind w:left="6120" w:hanging="360"/>
+      </w:pPr>
+    </w:lvl>
+    <w:lvl w:ilvl="7" w:tplc="04090019" w:tentative="1">
+      <w:start w:val="1"/>
+      <w:numFmt w:val="lowerLetter"/>
+      <w:lvlText w:val="%8."/>
+      <w:lvlJc w:val="left"/>
+      <w:pPr>
+        <w:ind w:left="6840" w:hanging="360"/>
+      </w:pPr>
+    </w:lvl>
+    <w:lvl w:ilvl="8" w:tplc="0409001B" w:tentative="1">
+      <w:start w:val="1"/>
+      <w:numFmt w:val="lowerRoman"/>
+      <w:lvlText w:val="%9."/>
+      <w:lvlJc w:val="right"/>
+      <w:pPr>
+        <w:ind w:left="7560" w:hanging="180"/>
+      </w:pPr>
+    </w:lvl>
+  </w:abstractNum>
+  <w:abstractNum w:abstractNumId="1" w15:restartNumberingAfterBreak="0">
+    <w:nsid w:val="35997B5E"/>
+    <w:multiLevelType w:val="hybridMultilevel"/>
+    <w:tmpl w:val="6486F4E6"/>
+    <w:lvl w:ilvl="0" w:tplc="DED4161A">
+      <w:start w:val="1"/>
+      <w:numFmt w:val="decimal"/>
+      <w:lvlText w:val="%1)"/>
+      <w:lvlJc w:val="left"/>
+      <w:pPr>
+        <w:ind w:left="1800" w:hanging="360"/>
+      </w:pPr>
+      <w:rPr>
+        <w:rFonts w:hint="default"/>
+      </w:rPr>
+    </w:lvl>
+    <w:lvl w:ilvl="1" w:tplc="04090019" w:tentative="1">
+      <w:start w:val="1"/>
+      <w:numFmt w:val="lowerLetter"/>
+      <w:lvlText w:val="%2."/>
+      <w:lvlJc w:val="left"/>
+      <w:pPr>
+        <w:ind w:left="2520" w:hanging="360"/>
+      </w:pPr>
+    </w:lvl>
+    <w:lvl w:ilvl="2" w:tplc="0409001B" w:tentative="1">
+      <w:start w:val="1"/>
+      <w:numFmt w:val="lowerRoman"/>
+      <w:lvlText w:val="%3."/>
+      <w:lvlJc w:val="right"/>
+      <w:pPr>
+        <w:ind w:left="3240" w:hanging="180"/>
+      </w:pPr>
+    </w:lvl>
+    <w:lvl w:ilvl="3" w:tplc="0409000F" w:tentative="1">
+      <w:start w:val="1"/>
+      <w:numFmt w:val="decimal"/>
+      <w:lvlText w:val="%4."/>
+      <w:lvlJc w:val="left"/>
+      <w:pPr>
+        <w:ind w:left="3960" w:hanging="360"/>
+      </w:pPr>
+    </w:lvl>
+    <w:lvl w:ilvl="4" w:tplc="04090019" w:tentative="1">
+      <w:start w:val="1"/>
+      <w:numFmt w:val="lowerLetter"/>
+      <w:lvlText w:val="%5."/>
+      <w:lvlJc w:val="left"/>
+      <w:pPr>
+        <w:ind w:left="4680" w:hanging="360"/>
+      </w:pPr>
+    </w:lvl>
+    <w:lvl w:ilvl="5" w:tplc="0409001B" w:tentative="1">
+      <w:start w:val="1"/>
+      <w:numFmt w:val="lowerRoman"/>
+      <w:lvlText w:val="%6."/>
+      <w:lvlJc w:val="right"/>
+      <w:pPr>
+        <w:ind w:left="5400" w:hanging="180"/>
+      </w:pPr>
+    </w:lvl>
+    <w:lvl w:ilvl="6" w:tplc="0409000F" w:tentative="1">
+      <w:start w:val="1"/>
+      <w:numFmt w:val="decimal"/>
+      <w:lvlText w:val="%7."/>
+      <w:lvlJc w:val="left"/>
+      <w:pPr>
+        <w:ind w:left="6120" w:hanging="360"/>
+      </w:pPr>
+    </w:lvl>
+    <w:lvl w:ilvl="7" w:tplc="04090019" w:tentative="1">
+      <w:start w:val="1"/>
+      <w:numFmt w:val="lowerLetter"/>
+      <w:lvlText w:val="%8."/>
+      <w:lvlJc w:val="left"/>
+      <w:pPr>
+        <w:ind w:left="6840" w:hanging="360"/>
+      </w:pPr>
+    </w:lvl>
+    <w:lvl w:ilvl="8" w:tplc="0409001B" w:tentative="1">
+      <w:start w:val="1"/>
+      <w:numFmt w:val="lowerRoman"/>
+      <w:lvlText w:val="%9."/>
+      <w:lvlJc w:val="right"/>
+      <w:pPr>
+        <w:ind w:left="7560" w:hanging="180"/>
+      </w:pPr>
+    </w:lvl>
+  </w:abstractNum>
+  <w:abstractNum w:abstractNumId="2" w15:restartNumberingAfterBreak="0">
     <w:nsid w:val="4F357D46"/>
     <w:multiLevelType w:val="multilevel"/>
     <w:tmpl w:val="D7AA3440"/>
@@ -4436,6 +5242,12 @@
     </w:lvl>
   </w:abstractNum>
   <w:num w:numId="1">
+    <w:abstractNumId w:val="2"/>
+  </w:num>
+  <w:num w:numId="2">
+    <w:abstractNumId w:val="1"/>
+  </w:num>
+  <w:num w:numId="3">
     <w:abstractNumId w:val="0"/>
   </w:num>
 </w:numbering>

</xml_diff>